<commit_message>
Acid - r - 2
</commit_message>
<xml_diff>
--- a/Documentation/Theory/Dataset/Le app colluse aggirano le misure di sicurezza  Android.docx
+++ b/Documentation/Theory/Dataset/Le app colluse aggirano le misure di sicurezza  Android.docx
@@ -60,7 +60,21 @@
         <w:rPr>
           <w:lang w:val="it-IT"/>
         </w:rPr>
-        <w:t>n sistema chiamato ApplicationCollusion Engine (ACE)</w:t>
+        <w:t xml:space="preserve">n sistema chiamato </w:t>
+      </w:r>
+      <w:proofErr w:type="spellStart"/>
+      <w:r>
+        <w:rPr>
+          <w:lang w:val="it-IT"/>
+        </w:rPr>
+        <w:t>ApplicationCollusion</w:t>
+      </w:r>
+      <w:proofErr w:type="spellEnd"/>
+      <w:r>
+        <w:rPr>
+          <w:lang w:val="it-IT"/>
+        </w:rPr>
+        <w:t xml:space="preserve"> Engine (ACE)</w:t>
       </w:r>
       <w:r>
         <w:rPr>
@@ -93,11 +107,19 @@
           <w:lang w:val="it-IT"/>
         </w:rPr>
       </w:pPr>
-      <w:r>
-        <w:rPr>
-          <w:lang w:val="it-IT"/>
-        </w:rPr>
-        <w:t>sandboxing per evitare che app dannose causino danni</w:t>
+      <w:proofErr w:type="spellStart"/>
+      <w:r>
+        <w:rPr>
+          <w:lang w:val="it-IT"/>
+        </w:rPr>
+        <w:t>sandboxing</w:t>
+      </w:r>
+      <w:proofErr w:type="spellEnd"/>
+      <w:r>
+        <w:rPr>
+          <w:lang w:val="it-IT"/>
+        </w:rPr>
+        <w:t xml:space="preserve"> per evitare che app dannose causino danni</w:t>
       </w:r>
       <w:r>
         <w:rPr>
@@ -121,8 +143,16 @@
         <w:rPr>
           <w:lang w:val="it-IT"/>
         </w:rPr>
-        <w:t>al di fuori del suo dominio</w:t>
-      </w:r>
+        <w:t xml:space="preserve">al di fuori del suo </w:t>
+      </w:r>
+      <w:proofErr w:type="gramStart"/>
+      <w:r>
+        <w:rPr>
+          <w:lang w:val="it-IT"/>
+        </w:rPr>
+        <w:t>dominio</w:t>
+      </w:r>
+      <w:proofErr w:type="gramEnd"/>
       <w:r>
         <w:rPr>
           <w:lang w:val="it-IT"/>
@@ -361,13 +391,27 @@
         <w:rPr>
           <w:lang w:val="it-IT"/>
         </w:rPr>
-        <w:t xml:space="preserve"> si danno ad </w:t>
-      </w:r>
-      <w:r>
-        <w:rPr>
-          <w:lang w:val="it-IT"/>
-        </w:rPr>
-        <w:t xml:space="preserve"> una applicazione</w:t>
+        <w:t xml:space="preserve"> si danno </w:t>
+      </w:r>
+      <w:proofErr w:type="gramStart"/>
+      <w:r>
+        <w:rPr>
+          <w:lang w:val="it-IT"/>
+        </w:rPr>
+        <w:t xml:space="preserve">ad </w:t>
+      </w:r>
+      <w:r>
+        <w:rPr>
+          <w:lang w:val="it-IT"/>
+        </w:rPr>
+        <w:t xml:space="preserve"> una</w:t>
+      </w:r>
+      <w:proofErr w:type="gramEnd"/>
+      <w:r>
+        <w:rPr>
+          <w:lang w:val="it-IT"/>
+        </w:rPr>
+        <w:t xml:space="preserve"> applicazione</w:t>
       </w:r>
       <w:r>
         <w:rPr>
@@ -403,7 +447,21 @@
         <w:rPr>
           <w:lang w:val="it-IT"/>
         </w:rPr>
-        <w:t>basta chiederlo a un'app collusa che ha già</w:t>
+        <w:t xml:space="preserve">basta chiederlo a </w:t>
+      </w:r>
+      <w:proofErr w:type="spellStart"/>
+      <w:r>
+        <w:rPr>
+          <w:lang w:val="it-IT"/>
+        </w:rPr>
+        <w:t>un'app</w:t>
+      </w:r>
+      <w:proofErr w:type="spellEnd"/>
+      <w:r>
+        <w:rPr>
+          <w:lang w:val="it-IT"/>
+        </w:rPr>
+        <w:t xml:space="preserve"> collusa che ha già</w:t>
       </w:r>
       <w:r>
         <w:rPr>
@@ -439,7 +497,21 @@
         <w:rPr>
           <w:lang w:val="it-IT"/>
         </w:rPr>
-        <w:t>all'utente di concedere le autorizzazioni per essere utilizzato da un'app, esso</w:t>
+        <w:t xml:space="preserve">all'utente di concedere le autorizzazioni per essere utilizzato da </w:t>
+      </w:r>
+      <w:proofErr w:type="spellStart"/>
+      <w:r>
+        <w:rPr>
+          <w:lang w:val="it-IT"/>
+        </w:rPr>
+        <w:t>un'app</w:t>
+      </w:r>
+      <w:proofErr w:type="spellEnd"/>
+      <w:r>
+        <w:rPr>
+          <w:lang w:val="it-IT"/>
+        </w:rPr>
+        <w:t>, esso</w:t>
       </w:r>
       <w:r>
         <w:rPr>
@@ -526,11 +598,19 @@
         </w:rPr>
         <w:t xml:space="preserve"> </w:t>
       </w:r>
-      <w:r>
-        <w:rPr>
-          <w:lang w:val="it-IT"/>
-        </w:rPr>
-        <w:t>come tecniche di apprendimento automatico</w:t>
+      <w:proofErr w:type="spellStart"/>
+      <w:r>
+        <w:rPr>
+          <w:lang w:val="it-IT"/>
+        </w:rPr>
+        <w:t>come</w:t>
+      </w:r>
+      <w:proofErr w:type="spellEnd"/>
+      <w:r>
+        <w:rPr>
+          <w:lang w:val="it-IT"/>
+        </w:rPr>
+        <w:t xml:space="preserve"> tecniche di apprendimento automatico</w:t>
       </w:r>
       <w:r>
         <w:rPr>
@@ -602,8 +682,16 @@
         <w:rPr>
           <w:lang w:val="it-IT"/>
         </w:rPr>
-        <w:t>implica non solo l'ottenimento di funzionalità che mostrano se un'app</w:t>
-      </w:r>
+        <w:t xml:space="preserve">implica non solo l'ottenimento di funzionalità che mostrano se </w:t>
+      </w:r>
+      <w:proofErr w:type="spellStart"/>
+      <w:r>
+        <w:rPr>
+          <w:lang w:val="it-IT"/>
+        </w:rPr>
+        <w:t>un'app</w:t>
+      </w:r>
+      <w:proofErr w:type="spellEnd"/>
       <w:r>
         <w:rPr>
           <w:lang w:val="it-IT"/>
@@ -669,26 +757,56 @@
         <w:rPr>
           <w:lang w:val="it-IT"/>
         </w:rPr>
-        <w:t>e metodi di protezione e quelli sviluppati per esplorare il</w:t>
-      </w:r>
-      <w:r>
-        <w:rPr>
-          <w:lang w:val="it-IT"/>
-        </w:rPr>
-        <w:t xml:space="preserve"> </w:t>
-      </w:r>
-      <w:r>
-        <w:rPr>
-          <w:lang w:val="it-IT"/>
-        </w:rPr>
-        <w:t xml:space="preserve">diversi </w:t>
-      </w:r>
-      <w:r>
-        <w:rPr>
-          <w:lang w:val="it-IT"/>
-        </w:rPr>
-        <w:t>covert channel</w:t>
-      </w:r>
+        <w:t xml:space="preserve">e metodi di protezione e quelli sviluppati per esplorare </w:t>
+      </w:r>
+      <w:proofErr w:type="gramStart"/>
+      <w:r>
+        <w:rPr>
+          <w:lang w:val="it-IT"/>
+        </w:rPr>
+        <w:t>il</w:t>
+      </w:r>
+      <w:r>
+        <w:rPr>
+          <w:lang w:val="it-IT"/>
+        </w:rPr>
+        <w:t xml:space="preserve"> </w:t>
+      </w:r>
+      <w:r>
+        <w:rPr>
+          <w:lang w:val="it-IT"/>
+        </w:rPr>
+        <w:t>diversi</w:t>
+      </w:r>
+      <w:proofErr w:type="gramEnd"/>
+      <w:r>
+        <w:rPr>
+          <w:lang w:val="it-IT"/>
+        </w:rPr>
+        <w:t xml:space="preserve"> </w:t>
+      </w:r>
+      <w:proofErr w:type="spellStart"/>
+      <w:r>
+        <w:rPr>
+          <w:lang w:val="it-IT"/>
+        </w:rPr>
+        <w:t>covert</w:t>
+      </w:r>
+      <w:proofErr w:type="spellEnd"/>
+      <w:r>
+        <w:rPr>
+          <w:lang w:val="it-IT"/>
+        </w:rPr>
+        <w:t xml:space="preserve"> </w:t>
+      </w:r>
+      <w:proofErr w:type="spellStart"/>
+      <w:r>
+        <w:rPr>
+          <w:lang w:val="it-IT"/>
+        </w:rPr>
+        <w:t>channel</w:t>
+      </w:r>
+      <w:proofErr w:type="spellEnd"/>
       <w:r>
         <w:rPr>
           <w:lang w:val="it-IT"/>
@@ -701,23 +819,33 @@
         </w:rPr>
         <w:t xml:space="preserve"> </w:t>
       </w:r>
+      <w:proofErr w:type="spellStart"/>
+      <w:proofErr w:type="gramStart"/>
       <w:r>
         <w:rPr>
           <w:lang w:val="it-IT"/>
         </w:rPr>
         <w:t>Covert</w:t>
       </w:r>
-      <w:r>
-        <w:rPr>
-          <w:lang w:val="it-IT"/>
-        </w:rPr>
-        <w:t xml:space="preserve"> </w:t>
-      </w:r>
-      <w:r>
-        <w:rPr>
-          <w:lang w:val="it-IT"/>
-        </w:rPr>
-        <w:t xml:space="preserve"> canali in Android, come in altri sistemi, sono limitati dal</w:t>
+      <w:proofErr w:type="spellEnd"/>
+      <w:r>
+        <w:rPr>
+          <w:lang w:val="it-IT"/>
+        </w:rPr>
+        <w:t xml:space="preserve"> </w:t>
+      </w:r>
+      <w:r>
+        <w:rPr>
+          <w:lang w:val="it-IT"/>
+        </w:rPr>
+        <w:t xml:space="preserve"> canali</w:t>
+      </w:r>
+      <w:proofErr w:type="gramEnd"/>
+      <w:r>
+        <w:rPr>
+          <w:lang w:val="it-IT"/>
+        </w:rPr>
+        <w:t xml:space="preserve"> in Android, come in altri sistemi, sono limitati dal</w:t>
       </w:r>
       <w:r>
         <w:rPr>
@@ -735,7 +863,35 @@
         <w:rPr>
           <w:lang w:val="it-IT"/>
         </w:rPr>
-        <w:t xml:space="preserve">, side channel che possono essere torvati. </w:t>
+        <w:t xml:space="preserve">, side </w:t>
+      </w:r>
+      <w:proofErr w:type="spellStart"/>
+      <w:r>
+        <w:rPr>
+          <w:lang w:val="it-IT"/>
+        </w:rPr>
+        <w:t>channel</w:t>
+      </w:r>
+      <w:proofErr w:type="spellEnd"/>
+      <w:r>
+        <w:rPr>
+          <w:lang w:val="it-IT"/>
+        </w:rPr>
+        <w:t xml:space="preserve"> che possono essere </w:t>
+      </w:r>
+      <w:proofErr w:type="spellStart"/>
+      <w:r>
+        <w:rPr>
+          <w:lang w:val="it-IT"/>
+        </w:rPr>
+        <w:t>torvati</w:t>
+      </w:r>
+      <w:proofErr w:type="spellEnd"/>
+      <w:r>
+        <w:rPr>
+          <w:lang w:val="it-IT"/>
+        </w:rPr>
+        <w:t xml:space="preserve">. </w:t>
       </w:r>
     </w:p>
     <w:p>
@@ -766,7 +922,35 @@
         <w:rPr>
           <w:lang w:val="it-IT"/>
         </w:rPr>
-        <w:t xml:space="preserve"> affette da malware. (Dos, furto di informazioni….)</w:t>
+        <w:t xml:space="preserve"> affette da malware. (</w:t>
+      </w:r>
+      <w:proofErr w:type="spellStart"/>
+      <w:r>
+        <w:rPr>
+          <w:lang w:val="it-IT"/>
+        </w:rPr>
+        <w:t>Dos</w:t>
+      </w:r>
+      <w:proofErr w:type="spellEnd"/>
+      <w:r>
+        <w:rPr>
+          <w:lang w:val="it-IT"/>
+        </w:rPr>
+        <w:t xml:space="preserve">, furto di </w:t>
+      </w:r>
+      <w:proofErr w:type="gramStart"/>
+      <w:r>
+        <w:rPr>
+          <w:lang w:val="it-IT"/>
+        </w:rPr>
+        <w:t>informazioni….</w:t>
+      </w:r>
+      <w:proofErr w:type="gramEnd"/>
+      <w:r>
+        <w:rPr>
+          <w:lang w:val="it-IT"/>
+        </w:rPr>
+        <w:t>)</w:t>
       </w:r>
       <w:r>
         <w:rPr>
@@ -820,7 +1004,21 @@
         <w:rPr>
           <w:lang w:val="it-IT"/>
         </w:rPr>
-        <w:t>frammento di codice specifico. In questo modo, creando un'app collusa</w:t>
+        <w:t xml:space="preserve">frammento di codice specifico. In questo modo, creando </w:t>
+      </w:r>
+      <w:proofErr w:type="spellStart"/>
+      <w:r>
+        <w:rPr>
+          <w:lang w:val="it-IT"/>
+        </w:rPr>
+        <w:t>un'app</w:t>
+      </w:r>
+      <w:proofErr w:type="spellEnd"/>
+      <w:r>
+        <w:rPr>
+          <w:lang w:val="it-IT"/>
+        </w:rPr>
+        <w:t xml:space="preserve"> collusa</w:t>
       </w:r>
       <w:r>
         <w:rPr>
@@ -880,7 +1078,21 @@
         <w:rPr>
           <w:lang w:val="it-IT"/>
         </w:rPr>
-        <w:t>gli snippet consentono alle app di scambiare informazioni in qualche modo, il file</w:t>
+        <w:t xml:space="preserve">gli </w:t>
+      </w:r>
+      <w:proofErr w:type="spellStart"/>
+      <w:r>
+        <w:rPr>
+          <w:lang w:val="it-IT"/>
+        </w:rPr>
+        <w:t>snippet</w:t>
+      </w:r>
+      <w:proofErr w:type="spellEnd"/>
+      <w:r>
+        <w:rPr>
+          <w:lang w:val="it-IT"/>
+        </w:rPr>
+        <w:t xml:space="preserve"> consentono alle app di scambiare informazioni in qualche modo, il file</w:t>
       </w:r>
       <w:r>
         <w:rPr>
@@ -904,32 +1116,54 @@
         <w:rPr>
           <w:lang w:val="it-IT"/>
         </w:rPr>
-        <w:t>creare molti set di app collusi diversi anche per lo stesso</w:t>
-      </w:r>
-      <w:r>
-        <w:rPr>
-          <w:lang w:val="it-IT"/>
-        </w:rPr>
-        <w:t xml:space="preserve"> </w:t>
-      </w:r>
-      <w:r>
-        <w:rPr>
-          <w:lang w:val="it-IT"/>
-        </w:rPr>
-        <w:t>minaccia scambiando diversi frammenti di codice di comunicazione.</w:t>
-      </w:r>
-      <w:r>
-        <w:rPr>
-          <w:lang w:val="it-IT"/>
-        </w:rPr>
-        <w:t xml:space="preserve"> </w:t>
-      </w:r>
-      <w:r>
-        <w:rPr>
-          <w:lang w:val="it-IT"/>
-        </w:rPr>
-        <w:t>Gli snippet</w:t>
-      </w:r>
+        <w:t xml:space="preserve">creare molti set di app collusi diversi anche per </w:t>
+      </w:r>
+      <w:proofErr w:type="gramStart"/>
+      <w:r>
+        <w:rPr>
+          <w:lang w:val="it-IT"/>
+        </w:rPr>
+        <w:t>lo stesso</w:t>
+      </w:r>
+      <w:r>
+        <w:rPr>
+          <w:lang w:val="it-IT"/>
+        </w:rPr>
+        <w:t xml:space="preserve"> </w:t>
+      </w:r>
+      <w:r>
+        <w:rPr>
+          <w:lang w:val="it-IT"/>
+        </w:rPr>
+        <w:t>minaccia</w:t>
+      </w:r>
+      <w:proofErr w:type="gramEnd"/>
+      <w:r>
+        <w:rPr>
+          <w:lang w:val="it-IT"/>
+        </w:rPr>
+        <w:t xml:space="preserve"> scambiando diversi frammenti di codice di comunicazione.</w:t>
+      </w:r>
+      <w:r>
+        <w:rPr>
+          <w:lang w:val="it-IT"/>
+        </w:rPr>
+        <w:t xml:space="preserve"> </w:t>
+      </w:r>
+      <w:r>
+        <w:rPr>
+          <w:lang w:val="it-IT"/>
+        </w:rPr>
+        <w:t xml:space="preserve">Gli </w:t>
+      </w:r>
+      <w:proofErr w:type="spellStart"/>
+      <w:r>
+        <w:rPr>
+          <w:lang w:val="it-IT"/>
+        </w:rPr>
+        <w:t>snippet</w:t>
+      </w:r>
+      <w:proofErr w:type="spellEnd"/>
       <w:r>
         <w:rPr>
           <w:lang w:val="it-IT"/>
@@ -970,7 +1204,21 @@
         <w:rPr>
           <w:lang w:val="it-IT"/>
         </w:rPr>
-        <w:t>I file di descrizione dell'app specificano il modo in cui gli snippet di codice</w:t>
+        <w:t xml:space="preserve">I file di descrizione dell'app specificano il modo in cui gli </w:t>
+      </w:r>
+      <w:proofErr w:type="spellStart"/>
+      <w:r>
+        <w:rPr>
+          <w:lang w:val="it-IT"/>
+        </w:rPr>
+        <w:t>snippet</w:t>
+      </w:r>
+      <w:proofErr w:type="spellEnd"/>
+      <w:r>
+        <w:rPr>
+          <w:lang w:val="it-IT"/>
+        </w:rPr>
+        <w:t xml:space="preserve"> di codice</w:t>
       </w:r>
       <w:r>
         <w:rPr>
@@ -1000,7 +1248,21 @@
         <w:rPr>
           <w:lang w:val="it-IT"/>
         </w:rPr>
-        <w:t>Il Colluding Set Engine ha il compito di strutturarli in modo tale che le app risultanti siano in grado di comunicare e colludere.</w:t>
+        <w:t xml:space="preserve">Il </w:t>
+      </w:r>
+      <w:proofErr w:type="spellStart"/>
+      <w:r>
+        <w:rPr>
+          <w:lang w:val="it-IT"/>
+        </w:rPr>
+        <w:t>Colluding</w:t>
+      </w:r>
+      <w:proofErr w:type="spellEnd"/>
+      <w:r>
+        <w:rPr>
+          <w:lang w:val="it-IT"/>
+        </w:rPr>
+        <w:t xml:space="preserve"> Set Engine ha il compito di strutturarli in modo tale che le app risultanti siano in grado di comunicare e colludere.</w:t>
       </w:r>
       <w:r>
         <w:rPr>
@@ -1020,7 +1282,21 @@
           <w:lang w:val="it-IT"/>
         </w:rPr>
         <w:lastRenderedPageBreak/>
-        <w:t>I file di descrizione dell'app specificano quali componenti dell'app verranno utilizzati all'interno di un'app e come saranno i loro punti di iniezione</w:t>
+        <w:t xml:space="preserve">I file di descrizione dell'app specificano quali componenti dell'app verranno utilizzati all'interno di </w:t>
+      </w:r>
+      <w:proofErr w:type="spellStart"/>
+      <w:r>
+        <w:rPr>
+          <w:lang w:val="it-IT"/>
+        </w:rPr>
+        <w:t>un'app</w:t>
+      </w:r>
+      <w:proofErr w:type="spellEnd"/>
+      <w:r>
+        <w:rPr>
+          <w:lang w:val="it-IT"/>
+        </w:rPr>
+        <w:t xml:space="preserve"> e come saranno i loro punti di iniezione</w:t>
       </w:r>
       <w:r>
         <w:rPr>
@@ -1039,6 +1315,66 @@
         <w:rPr>
           <w:lang w:val="it-IT"/>
         </w:rPr>
+        <w:drawing>
+          <wp:anchor distT="0" distB="0" distL="114300" distR="114300" simplePos="0" relativeHeight="251658240" behindDoc="0" locked="0" layoutInCell="1" allowOverlap="1" wp14:anchorId="0C34B3D5" wp14:editId="2A1EE7D9">
+            <wp:simplePos x="0" y="0"/>
+            <wp:positionH relativeFrom="margin">
+              <wp:posOffset>3238500</wp:posOffset>
+            </wp:positionH>
+            <wp:positionV relativeFrom="paragraph">
+              <wp:posOffset>11430</wp:posOffset>
+            </wp:positionV>
+            <wp:extent cx="3426460" cy="2247900"/>
+            <wp:effectExtent l="0" t="0" r="2540" b="0"/>
+            <wp:wrapSquare wrapText="bothSides"/>
+            <wp:docPr id="1" name="Immagine 1" descr="Immagine che contiene tavolo&#10;&#10;Descrizione generata automaticamente"/>
+            <wp:cNvGraphicFramePr>
+              <a:graphicFrameLocks xmlns:a="http://schemas.openxmlformats.org/drawingml/2006/main" noChangeAspect="1"/>
+            </wp:cNvGraphicFramePr>
+            <a:graphic xmlns:a="http://schemas.openxmlformats.org/drawingml/2006/main">
+              <a:graphicData uri="http://schemas.openxmlformats.org/drawingml/2006/picture">
+                <pic:pic xmlns:pic="http://schemas.openxmlformats.org/drawingml/2006/picture">
+                  <pic:nvPicPr>
+                    <pic:cNvPr id="1" name="Immagine 1" descr="Immagine che contiene tavolo&#10;&#10;Descrizione generata automaticamente"/>
+                    <pic:cNvPicPr/>
+                  </pic:nvPicPr>
+                  <pic:blipFill>
+                    <a:blip r:embed="rId4">
+                      <a:extLst>
+                        <a:ext uri="{28A0092B-C50C-407E-A947-70E740481C1C}">
+                          <a14:useLocalDpi xmlns:a14="http://schemas.microsoft.com/office/drawing/2010/main" val="0"/>
+                        </a:ext>
+                      </a:extLst>
+                    </a:blip>
+                    <a:stretch>
+                      <a:fillRect/>
+                    </a:stretch>
+                  </pic:blipFill>
+                  <pic:spPr>
+                    <a:xfrm>
+                      <a:off x="0" y="0"/>
+                      <a:ext cx="3426460" cy="2247900"/>
+                    </a:xfrm>
+                    <a:prstGeom prst="rect">
+                      <a:avLst/>
+                    </a:prstGeom>
+                  </pic:spPr>
+                </pic:pic>
+              </a:graphicData>
+            </a:graphic>
+            <wp14:sizeRelH relativeFrom="margin">
+              <wp14:pctWidth>0</wp14:pctWidth>
+            </wp14:sizeRelH>
+            <wp14:sizeRelV relativeFrom="margin">
+              <wp14:pctHeight>0</wp14:pctHeight>
+            </wp14:sizeRelV>
+          </wp:anchor>
+        </w:drawing>
+      </w:r>
+      <w:r>
+        <w:rPr>
+          <w:lang w:val="it-IT"/>
+        </w:rPr>
         <w:t>U</w:t>
       </w:r>
       <w:r>
@@ -1081,7 +1417,21 @@
         <w:rPr>
           <w:lang w:val="it-IT"/>
         </w:rPr>
-        <w:t>e li invia alla seconda app tramite un intent. Il secondo</w:t>
+        <w:t xml:space="preserve">e li invia alla seconda app tramite un </w:t>
+      </w:r>
+      <w:proofErr w:type="spellStart"/>
+      <w:r>
+        <w:rPr>
+          <w:lang w:val="it-IT"/>
+        </w:rPr>
+        <w:t>intent</w:t>
+      </w:r>
+      <w:proofErr w:type="spellEnd"/>
+      <w:r>
+        <w:rPr>
+          <w:lang w:val="it-IT"/>
+        </w:rPr>
+        <w:t>. Il secondo</w:t>
       </w:r>
       <w:r>
         <w:rPr>
@@ -1095,11 +1445,19 @@
         </w:rPr>
         <w:t xml:space="preserve">app inoltra le informazioni alla terza app utilizzando </w:t>
       </w:r>
-      <w:r>
-        <w:rPr>
-          <w:lang w:val="it-IT"/>
-        </w:rPr>
-        <w:t>external storage</w:t>
+      <w:proofErr w:type="spellStart"/>
+      <w:r>
+        <w:rPr>
+          <w:lang w:val="it-IT"/>
+        </w:rPr>
+        <w:t>external</w:t>
+      </w:r>
+      <w:proofErr w:type="spellEnd"/>
+      <w:r>
+        <w:rPr>
+          <w:lang w:val="it-IT"/>
+        </w:rPr>
+        <w:t xml:space="preserve"> storage</w:t>
       </w:r>
       <w:r>
         <w:rPr>
@@ -1124,6 +1482,13 @@
           <w:lang w:val="it-IT"/>
         </w:rPr>
         <w:t xml:space="preserve"> remoto.</w:t>
+      </w:r>
+      <w:r>
+        <w:rPr>
+          <w:noProof/>
+          <w:lang w:val="it-IT"/>
+        </w:rPr>
+        <w:t xml:space="preserve"> </w:t>
       </w:r>
     </w:p>
     <w:sectPr>

</xml_diff>

<commit_message>
tesi - w -7
</commit_message>
<xml_diff>
--- a/Documentation/Theory/Dataset/Le app colluse aggirano le misure di sicurezza  Android.docx
+++ b/Documentation/Theory/Dataset/Le app colluse aggirano le misure di sicurezza  Android.docx
@@ -143,16 +143,8 @@
         <w:rPr>
           <w:lang w:val="it-IT"/>
         </w:rPr>
-        <w:t xml:space="preserve">al di fuori del suo </w:t>
-      </w:r>
-      <w:proofErr w:type="gramStart"/>
-      <w:r>
-        <w:rPr>
-          <w:lang w:val="it-IT"/>
-        </w:rPr>
-        <w:t>dominio</w:t>
-      </w:r>
-      <w:proofErr w:type="gramEnd"/>
+        <w:t>al di fuori del suo dominio</w:t>
+      </w:r>
       <w:r>
         <w:rPr>
           <w:lang w:val="it-IT"/>
@@ -391,27 +383,13 @@
         <w:rPr>
           <w:lang w:val="it-IT"/>
         </w:rPr>
-        <w:t xml:space="preserve"> si danno </w:t>
-      </w:r>
-      <w:proofErr w:type="gramStart"/>
-      <w:r>
-        <w:rPr>
-          <w:lang w:val="it-IT"/>
-        </w:rPr>
-        <w:t xml:space="preserve">ad </w:t>
-      </w:r>
-      <w:r>
-        <w:rPr>
-          <w:lang w:val="it-IT"/>
-        </w:rPr>
-        <w:t xml:space="preserve"> una</w:t>
-      </w:r>
-      <w:proofErr w:type="gramEnd"/>
-      <w:r>
-        <w:rPr>
-          <w:lang w:val="it-IT"/>
-        </w:rPr>
-        <w:t xml:space="preserve"> applicazione</w:t>
+        <w:t xml:space="preserve"> si danno ad </w:t>
+      </w:r>
+      <w:r>
+        <w:rPr>
+          <w:lang w:val="it-IT"/>
+        </w:rPr>
+        <w:t xml:space="preserve"> una applicazione</w:t>
       </w:r>
       <w:r>
         <w:rPr>
@@ -757,33 +735,19 @@
         <w:rPr>
           <w:lang w:val="it-IT"/>
         </w:rPr>
-        <w:t xml:space="preserve">e metodi di protezione e quelli sviluppati per esplorare </w:t>
-      </w:r>
-      <w:proofErr w:type="gramStart"/>
-      <w:r>
-        <w:rPr>
-          <w:lang w:val="it-IT"/>
-        </w:rPr>
-        <w:t>il</w:t>
-      </w:r>
-      <w:r>
-        <w:rPr>
-          <w:lang w:val="it-IT"/>
-        </w:rPr>
-        <w:t xml:space="preserve"> </w:t>
-      </w:r>
-      <w:r>
-        <w:rPr>
-          <w:lang w:val="it-IT"/>
-        </w:rPr>
-        <w:t>diversi</w:t>
-      </w:r>
-      <w:proofErr w:type="gramEnd"/>
-      <w:r>
-        <w:rPr>
-          <w:lang w:val="it-IT"/>
-        </w:rPr>
-        <w:t xml:space="preserve"> </w:t>
+        <w:t>e metodi di protezione e quelli sviluppati per esplorare il</w:t>
+      </w:r>
+      <w:r>
+        <w:rPr>
+          <w:lang w:val="it-IT"/>
+        </w:rPr>
+        <w:t xml:space="preserve"> </w:t>
+      </w:r>
+      <w:r>
+        <w:rPr>
+          <w:lang w:val="it-IT"/>
+        </w:rPr>
+        <w:t xml:space="preserve">diversi </w:t>
       </w:r>
       <w:proofErr w:type="spellStart"/>
       <w:r>
@@ -820,7 +784,6 @@
         <w:t xml:space="preserve"> </w:t>
       </w:r>
       <w:proofErr w:type="spellStart"/>
-      <w:proofErr w:type="gramStart"/>
       <w:r>
         <w:rPr>
           <w:lang w:val="it-IT"/>
@@ -838,14 +801,7 @@
         <w:rPr>
           <w:lang w:val="it-IT"/>
         </w:rPr>
-        <w:t xml:space="preserve"> canali</w:t>
-      </w:r>
-      <w:proofErr w:type="gramEnd"/>
-      <w:r>
-        <w:rPr>
-          <w:lang w:val="it-IT"/>
-        </w:rPr>
-        <w:t xml:space="preserve"> in Android, come in altri sistemi, sono limitati dal</w:t>
+        <w:t xml:space="preserve"> canali in Android, come in altri sistemi, sono limitati dal</w:t>
       </w:r>
       <w:r>
         <w:rPr>
@@ -936,21 +892,7 @@
         <w:rPr>
           <w:lang w:val="it-IT"/>
         </w:rPr>
-        <w:t xml:space="preserve">, furto di </w:t>
-      </w:r>
-      <w:proofErr w:type="gramStart"/>
-      <w:r>
-        <w:rPr>
-          <w:lang w:val="it-IT"/>
-        </w:rPr>
-        <w:t>informazioni….</w:t>
-      </w:r>
-      <w:proofErr w:type="gramEnd"/>
-      <w:r>
-        <w:rPr>
-          <w:lang w:val="it-IT"/>
-        </w:rPr>
-        <w:t>)</w:t>
+        <w:t>, furto di informazioni….)</w:t>
       </w:r>
       <w:r>
         <w:rPr>
@@ -1116,33 +1058,19 @@
         <w:rPr>
           <w:lang w:val="it-IT"/>
         </w:rPr>
-        <w:t xml:space="preserve">creare molti set di app collusi diversi anche per </w:t>
-      </w:r>
-      <w:proofErr w:type="gramStart"/>
-      <w:r>
-        <w:rPr>
-          <w:lang w:val="it-IT"/>
-        </w:rPr>
-        <w:t>lo stesso</w:t>
-      </w:r>
-      <w:r>
-        <w:rPr>
-          <w:lang w:val="it-IT"/>
-        </w:rPr>
-        <w:t xml:space="preserve"> </w:t>
-      </w:r>
-      <w:r>
-        <w:rPr>
-          <w:lang w:val="it-IT"/>
-        </w:rPr>
-        <w:t>minaccia</w:t>
-      </w:r>
-      <w:proofErr w:type="gramEnd"/>
-      <w:r>
-        <w:rPr>
-          <w:lang w:val="it-IT"/>
-        </w:rPr>
-        <w:t xml:space="preserve"> scambiando diversi frammenti di codice di comunicazione.</w:t>
+        <w:t>creare molti set di app collusi diversi anche per lo stesso</w:t>
+      </w:r>
+      <w:r>
+        <w:rPr>
+          <w:lang w:val="it-IT"/>
+        </w:rPr>
+        <w:t xml:space="preserve"> </w:t>
+      </w:r>
+      <w:r>
+        <w:rPr>
+          <w:lang w:val="it-IT"/>
+        </w:rPr>
+        <w:t>minaccia scambiando diversi frammenti di codice di comunicazione.</w:t>
       </w:r>
       <w:r>
         <w:rPr>
@@ -1308,11 +1236,13 @@
     <w:p>
       <w:pPr>
         <w:rPr>
+          <w:noProof/>
           <w:lang w:val="it-IT"/>
         </w:rPr>
       </w:pPr>
       <w:r>
         <w:rPr>
+          <w:noProof/>
           <w:lang w:val="it-IT"/>
         </w:rPr>
         <w:drawing>
@@ -1486,6 +1416,596 @@
       <w:r>
         <w:rPr>
           <w:noProof/>
+          <w:lang w:val="it-IT"/>
+        </w:rPr>
+        <w:t xml:space="preserve"> </w:t>
+      </w:r>
+      <w:r>
+        <w:rPr>
+          <w:noProof/>
+          <w:lang w:val="it-IT"/>
+        </w:rPr>
+        <w:t>Tutte le informazioni lette dagli snippet vengono concatenate in una stringa e quindi inviate all'altra app per l'estrazione.</w:t>
+      </w:r>
+      <w:r>
+        <w:rPr>
+          <w:noProof/>
+          <w:lang w:val="it-IT"/>
+        </w:rPr>
+        <w:t xml:space="preserve"> Due diversi canali di comunicazioni utilizzati dalle app sono: </w:t>
+      </w:r>
+    </w:p>
+    <w:p>
+      <w:pPr>
+        <w:rPr>
+          <w:noProof/>
+          <w:lang w:val="it-IT"/>
+        </w:rPr>
+      </w:pPr>
+      <w:r>
+        <w:rPr>
+          <w:noProof/>
+          <w:lang w:val="it-IT"/>
+        </w:rPr>
+        <w:t xml:space="preserve">INTENT </w:t>
+      </w:r>
+      <w:r>
+        <w:rPr>
+          <w:noProof/>
+          <w:lang w:val="it-IT"/>
+        </w:rPr>
+        <w:t xml:space="preserve">: un'app avvia un </w:t>
+      </w:r>
+      <w:r>
+        <w:rPr>
+          <w:noProof/>
+          <w:lang w:val="it-IT"/>
+        </w:rPr>
+        <w:t>intent</w:t>
+      </w:r>
+      <w:r>
+        <w:rPr>
+          <w:noProof/>
+          <w:lang w:val="it-IT"/>
+        </w:rPr>
+        <w:t xml:space="preserve"> con un'estensione azione generata</w:t>
+      </w:r>
+      <w:r>
+        <w:rPr>
+          <w:noProof/>
+          <w:lang w:val="it-IT"/>
+        </w:rPr>
+        <w:t xml:space="preserve"> casualmente</w:t>
+      </w:r>
+      <w:r>
+        <w:rPr>
+          <w:noProof/>
+          <w:lang w:val="it-IT"/>
+        </w:rPr>
+        <w:t>. L'app ricevente registra un</w:t>
+      </w:r>
+      <w:r>
+        <w:rPr>
+          <w:noProof/>
+          <w:lang w:val="it-IT"/>
+        </w:rPr>
+        <w:t xml:space="preserve"> broadcast receiver</w:t>
+      </w:r>
+      <w:r>
+        <w:rPr>
+          <w:noProof/>
+          <w:lang w:val="it-IT"/>
+        </w:rPr>
+        <w:t xml:space="preserve"> con la stessa azione. Altr</w:t>
+      </w:r>
+      <w:r>
+        <w:rPr>
+          <w:noProof/>
+          <w:lang w:val="it-IT"/>
+        </w:rPr>
+        <w:t xml:space="preserve">i </w:t>
+      </w:r>
+      <w:r>
+        <w:rPr>
+          <w:noProof/>
+          <w:lang w:val="it-IT"/>
+        </w:rPr>
+        <w:t>canali di comunicazione</w:t>
+      </w:r>
+      <w:r>
+        <w:rPr>
+          <w:noProof/>
+          <w:lang w:val="it-IT"/>
+        </w:rPr>
+        <w:t xml:space="preserve"> </w:t>
+      </w:r>
+      <w:r>
+        <w:rPr>
+          <w:noProof/>
+          <w:lang w:val="it-IT"/>
+        </w:rPr>
+        <w:t>basati</w:t>
+      </w:r>
+      <w:r>
+        <w:rPr>
+          <w:noProof/>
+          <w:lang w:val="it-IT"/>
+        </w:rPr>
+        <w:t xml:space="preserve"> su </w:t>
+      </w:r>
+      <w:r>
+        <w:rPr>
+          <w:noProof/>
+          <w:lang w:val="it-IT"/>
+        </w:rPr>
+        <w:t>intent</w:t>
+      </w:r>
+      <w:r>
+        <w:rPr>
+          <w:noProof/>
+          <w:lang w:val="it-IT"/>
+        </w:rPr>
+        <w:t xml:space="preserve"> </w:t>
+      </w:r>
+      <w:r>
+        <w:rPr>
+          <w:noProof/>
+          <w:lang w:val="it-IT"/>
+        </w:rPr>
+        <w:t>(ad es. intenti espliciti</w:t>
+      </w:r>
+      <w:r>
+        <w:rPr>
+          <w:noProof/>
+          <w:lang w:val="it-IT"/>
+        </w:rPr>
+        <w:t xml:space="preserve"> </w:t>
+      </w:r>
+      <w:r>
+        <w:rPr>
+          <w:noProof/>
+          <w:lang w:val="it-IT"/>
+        </w:rPr>
+        <w:t>lancio</w:t>
+      </w:r>
+      <w:r>
+        <w:rPr>
+          <w:noProof/>
+          <w:lang w:val="it-IT"/>
+        </w:rPr>
+        <w:t xml:space="preserve"> di acticity</w:t>
+      </w:r>
+      <w:r>
+        <w:rPr>
+          <w:noProof/>
+          <w:lang w:val="it-IT"/>
+        </w:rPr>
+        <w:t xml:space="preserve"> e servizi) potrebbero essere facilmente aggiunti</w:t>
+      </w:r>
+      <w:r>
+        <w:rPr>
+          <w:noProof/>
+          <w:lang w:val="it-IT"/>
+        </w:rPr>
+        <w:t xml:space="preserve"> </w:t>
+      </w:r>
+      <w:r>
+        <w:rPr>
+          <w:noProof/>
+          <w:lang w:val="it-IT"/>
+        </w:rPr>
+        <w:t>incorporando i frammenti di codice corrispondenti.</w:t>
+      </w:r>
+    </w:p>
+    <w:p>
+      <w:pPr>
+        <w:rPr>
+          <w:noProof/>
+          <w:lang w:val="it-IT"/>
+        </w:rPr>
+      </w:pPr>
+      <w:r>
+        <w:rPr>
+          <w:noProof/>
+          <w:lang w:val="it-IT"/>
+        </w:rPr>
+        <w:t xml:space="preserve">SHARED PREFERENCES: </w:t>
+      </w:r>
+      <w:r>
+        <w:rPr>
+          <w:noProof/>
+          <w:lang w:val="it-IT"/>
+        </w:rPr>
+        <w:t>Sebbene non sia</w:t>
+      </w:r>
+      <w:r>
+        <w:rPr>
+          <w:noProof/>
+          <w:lang w:val="it-IT"/>
+        </w:rPr>
+        <w:t>no</w:t>
+      </w:r>
+      <w:r>
+        <w:rPr>
+          <w:noProof/>
+          <w:lang w:val="it-IT"/>
+        </w:rPr>
+        <w:t xml:space="preserve"> intes</w:t>
+      </w:r>
+      <w:r>
+        <w:rPr>
+          <w:noProof/>
+          <w:lang w:val="it-IT"/>
+        </w:rPr>
+        <w:t>e</w:t>
+      </w:r>
+      <w:r>
+        <w:rPr>
+          <w:noProof/>
+          <w:lang w:val="it-IT"/>
+        </w:rPr>
+        <w:t xml:space="preserve"> per inter-app</w:t>
+      </w:r>
+      <w:r>
+        <w:rPr>
+          <w:noProof/>
+          <w:lang w:val="it-IT"/>
+        </w:rPr>
+        <w:t xml:space="preserve"> </w:t>
+      </w:r>
+      <w:r>
+        <w:rPr>
+          <w:noProof/>
+          <w:lang w:val="it-IT"/>
+        </w:rPr>
+        <w:t>comunicazione, le app possono utilizzare coppie chiave-valore per lo scambio</w:t>
+      </w:r>
+      <w:r>
+        <w:rPr>
+          <w:noProof/>
+          <w:lang w:val="it-IT"/>
+        </w:rPr>
+        <w:t xml:space="preserve"> </w:t>
+      </w:r>
+      <w:r>
+        <w:rPr>
+          <w:noProof/>
+          <w:lang w:val="it-IT"/>
+        </w:rPr>
+        <w:t>informazioni se vengono definiti i flag appropriati (WORLD_READABLE</w:t>
+      </w:r>
+      <w:r>
+        <w:rPr>
+          <w:noProof/>
+          <w:lang w:val="it-IT"/>
+        </w:rPr>
+        <w:t xml:space="preserve"> </w:t>
+      </w:r>
+      <w:r>
+        <w:rPr>
+          <w:noProof/>
+          <w:lang w:val="it-IT"/>
+        </w:rPr>
+        <w:t>o WORLD_WRITABLE) durante l'accesso e la memorizzazione dei dati. Nel</w:t>
+      </w:r>
+      <w:r>
+        <w:rPr>
+          <w:noProof/>
+          <w:lang w:val="it-IT"/>
+        </w:rPr>
+        <w:t xml:space="preserve"> </w:t>
+      </w:r>
+      <w:r>
+        <w:rPr>
+          <w:noProof/>
+          <w:lang w:val="it-IT"/>
+        </w:rPr>
+        <w:t>i nostri set, una delle app salva i dati in un mondo leggibile</w:t>
+      </w:r>
+      <w:r>
+        <w:rPr>
+          <w:noProof/>
+          <w:lang w:val="it-IT"/>
+        </w:rPr>
+        <w:t xml:space="preserve"> </w:t>
+      </w:r>
+      <w:r>
+        <w:rPr>
+          <w:noProof/>
+          <w:lang w:val="it-IT"/>
+        </w:rPr>
+        <w:t>file delle preferenze condivise. L'app ricevente accede</w:t>
+      </w:r>
+      <w:r>
+        <w:rPr>
+          <w:noProof/>
+          <w:lang w:val="it-IT"/>
+        </w:rPr>
+        <w:t xml:space="preserve"> </w:t>
+      </w:r>
+      <w:r>
+        <w:rPr>
+          <w:noProof/>
+          <w:lang w:val="it-IT"/>
+        </w:rPr>
+        <w:t>lo stesso file per leggere le informazioni.</w:t>
+      </w:r>
+      <w:r>
+        <w:rPr>
+          <w:noProof/>
+          <w:lang w:val="it-IT"/>
+        </w:rPr>
+        <w:t xml:space="preserve"> I</w:t>
+      </w:r>
+      <w:r>
+        <w:rPr>
+          <w:noProof/>
+          <w:lang w:val="it-IT"/>
+        </w:rPr>
+        <w:t>nformazioni inviate a un server web esterno (controllato</w:t>
+      </w:r>
+      <w:r>
+        <w:rPr>
+          <w:noProof/>
+          <w:lang w:val="it-IT"/>
+        </w:rPr>
+        <w:t xml:space="preserve"> </w:t>
+      </w:r>
+      <w:r>
+        <w:rPr>
+          <w:noProof/>
+          <w:lang w:val="it-IT"/>
+        </w:rPr>
+        <w:t>da noi) è stato registrato sul server e sul dispositivo. Per</w:t>
+      </w:r>
+      <w:r>
+        <w:rPr>
+          <w:noProof/>
+          <w:lang w:val="it-IT"/>
+        </w:rPr>
+        <w:t xml:space="preserve"> </w:t>
+      </w:r>
+      <w:r>
+        <w:rPr>
+          <w:noProof/>
+          <w:lang w:val="it-IT"/>
+        </w:rPr>
+        <w:t>assicurati che la collusione sia realmente avvenuta abbiamo verificato il file</w:t>
+      </w:r>
+      <w:r>
+        <w:rPr>
+          <w:noProof/>
+          <w:lang w:val="it-IT"/>
+        </w:rPr>
+        <w:t xml:space="preserve"> </w:t>
+      </w:r>
+      <w:r>
+        <w:rPr>
+          <w:noProof/>
+          <w:lang w:val="it-IT"/>
+        </w:rPr>
+        <w:t>log del dispositivo e le richieste HTTP POST ricevute da</w:t>
+      </w:r>
+      <w:r>
+        <w:rPr>
+          <w:noProof/>
+          <w:lang w:val="it-IT"/>
+        </w:rPr>
+        <w:t xml:space="preserve"> </w:t>
+      </w:r>
+      <w:r>
+        <w:rPr>
+          <w:noProof/>
+          <w:lang w:val="it-IT"/>
+        </w:rPr>
+        <w:t xml:space="preserve"> </w:t>
+      </w:r>
+      <w:r>
+        <w:rPr>
+          <w:noProof/>
+          <w:lang w:val="it-IT"/>
+        </w:rPr>
+        <w:t>server.</w:t>
+      </w:r>
+    </w:p>
+    <w:p>
+      <w:pPr>
+        <w:rPr>
+          <w:lang w:val="it-IT"/>
+        </w:rPr>
+      </w:pPr>
+      <w:r>
+        <w:rPr>
+          <w:lang w:val="it-IT"/>
+        </w:rPr>
+        <w:t xml:space="preserve">Per fare la </w:t>
+      </w:r>
+      <w:proofErr w:type="spellStart"/>
+      <w:r>
+        <w:rPr>
+          <w:lang w:val="it-IT"/>
+        </w:rPr>
+        <w:t>detection</w:t>
+      </w:r>
+      <w:proofErr w:type="spellEnd"/>
+      <w:r>
+        <w:rPr>
+          <w:lang w:val="it-IT"/>
+        </w:rPr>
+        <w:t xml:space="preserve"> di questo tipo di attacco che utilizza </w:t>
+      </w:r>
+      <w:proofErr w:type="spellStart"/>
+      <w:r>
+        <w:rPr>
+          <w:lang w:val="it-IT"/>
+        </w:rPr>
+        <w:t>covert</w:t>
+      </w:r>
+      <w:proofErr w:type="spellEnd"/>
+      <w:r>
+        <w:rPr>
+          <w:lang w:val="it-IT"/>
+        </w:rPr>
+        <w:t xml:space="preserve"> </w:t>
+      </w:r>
+      <w:proofErr w:type="spellStart"/>
+      <w:r>
+        <w:rPr>
+          <w:lang w:val="it-IT"/>
+        </w:rPr>
+        <w:t>channel</w:t>
+      </w:r>
+      <w:proofErr w:type="spellEnd"/>
+      <w:r>
+        <w:rPr>
+          <w:lang w:val="it-IT"/>
+        </w:rPr>
+        <w:t xml:space="preserve">, è possibile </w:t>
+      </w:r>
+      <w:r>
+        <w:rPr>
+          <w:lang w:val="it-IT"/>
+        </w:rPr>
+        <w:t>combina</w:t>
+      </w:r>
+      <w:r>
+        <w:rPr>
+          <w:lang w:val="it-IT"/>
+        </w:rPr>
+        <w:t>re</w:t>
+      </w:r>
+      <w:r>
+        <w:rPr>
+          <w:lang w:val="it-IT"/>
+        </w:rPr>
+        <w:t xml:space="preserve"> due app in modo tale che i componenti che comunicano sono ora all'interno della stessa app). In questo modo, strumenti come </w:t>
+      </w:r>
+      <w:proofErr w:type="spellStart"/>
+      <w:r>
+        <w:rPr>
+          <w:lang w:val="it-IT"/>
+        </w:rPr>
+        <w:t>FlowDroid</w:t>
+      </w:r>
+      <w:proofErr w:type="spellEnd"/>
+      <w:r>
+        <w:rPr>
+          <w:lang w:val="it-IT"/>
+        </w:rPr>
+        <w:t xml:space="preserve"> o </w:t>
+      </w:r>
+      <w:proofErr w:type="spellStart"/>
+      <w:r>
+        <w:rPr>
+          <w:lang w:val="it-IT"/>
+        </w:rPr>
+        <w:t>Amandroid</w:t>
+      </w:r>
+      <w:proofErr w:type="spellEnd"/>
+      <w:r>
+        <w:rPr>
+          <w:lang w:val="it-IT"/>
+        </w:rPr>
+        <w:t xml:space="preserve"> potranno tracciare direttamente</w:t>
+      </w:r>
+      <w:r>
+        <w:rPr>
+          <w:lang w:val="it-IT"/>
+        </w:rPr>
+        <w:t xml:space="preserve"> </w:t>
+      </w:r>
+      <w:r>
+        <w:rPr>
+          <w:lang w:val="it-IT"/>
+        </w:rPr>
+        <w:t>le informazioni sensibili che fluiscono attraverso le due componenti</w:t>
+      </w:r>
+      <w:r>
+        <w:rPr>
+          <w:lang w:val="it-IT"/>
+        </w:rPr>
+        <w:t xml:space="preserve"> </w:t>
+      </w:r>
+      <w:r>
+        <w:rPr>
+          <w:lang w:val="it-IT"/>
+        </w:rPr>
+        <w:t>(che ora sono insieme nella stessa app).</w:t>
+      </w:r>
+      <w:r>
+        <w:rPr>
+          <w:lang w:val="it-IT"/>
+        </w:rPr>
+        <w:t xml:space="preserve"> </w:t>
+      </w:r>
+      <w:r>
+        <w:rPr>
+          <w:lang w:val="it-IT"/>
+        </w:rPr>
+        <w:t>Tuttavia, l'app risultante è ancora valida ai fini dell'analisi statica e della trasformazione dei canali di comunicazione tra le app in canali di comunicazione tra i componenti all'interno della stessa app combinata</w:t>
+      </w:r>
+      <w:r>
+        <w:rPr>
+          <w:lang w:val="it-IT"/>
+        </w:rPr>
+        <w:t xml:space="preserve">, anche se potrebbe non funzionare correttamente  l’istallazione su un dispositivo. </w:t>
+      </w:r>
+      <w:proofErr w:type="spellStart"/>
+      <w:r>
+        <w:rPr>
+          <w:lang w:val="it-IT"/>
+        </w:rPr>
+        <w:t>APKCombiner</w:t>
+      </w:r>
+      <w:proofErr w:type="spellEnd"/>
+      <w:r>
+        <w:rPr>
+          <w:lang w:val="it-IT"/>
+        </w:rPr>
+        <w:t xml:space="preserve"> unisce tutti i componenti dell'app (attività,</w:t>
+      </w:r>
+      <w:r>
+        <w:rPr>
+          <w:lang w:val="it-IT"/>
+        </w:rPr>
+        <w:t xml:space="preserve"> </w:t>
+      </w:r>
+      <w:r>
+        <w:rPr>
+          <w:lang w:val="it-IT"/>
+        </w:rPr>
+        <w:t xml:space="preserve">services, ecc.) in un unico APK, risolvendo i conflitti di </w:t>
+      </w:r>
+      <w:proofErr w:type="spellStart"/>
+      <w:r>
+        <w:rPr>
+          <w:lang w:val="it-IT"/>
+        </w:rPr>
+        <w:t>denominazionee</w:t>
+      </w:r>
+      <w:proofErr w:type="spellEnd"/>
+      <w:r>
+        <w:rPr>
+          <w:lang w:val="it-IT"/>
+        </w:rPr>
+        <w:t xml:space="preserve"> unendo entrambi i file </w:t>
+      </w:r>
+      <w:proofErr w:type="spellStart"/>
+      <w:r>
+        <w:rPr>
+          <w:lang w:val="it-IT"/>
+        </w:rPr>
+        <w:t>manifest</w:t>
+      </w:r>
+      <w:proofErr w:type="spellEnd"/>
+      <w:r>
+        <w:rPr>
+          <w:lang w:val="it-IT"/>
+        </w:rPr>
+        <w:t xml:space="preserve"> dell'app.</w:t>
+      </w:r>
+      <w:r>
+        <w:rPr>
           <w:lang w:val="it-IT"/>
         </w:rPr>
         <w:t xml:space="preserve"> </w:t>

</xml_diff>